<commit_message>
literature review csato 2025
</commit_message>
<xml_diff>
--- a/literature review/literature_review_table.docx
+++ b/literature review/literature_review_table.docx
@@ -11,11 +11,11 @@
       <w:tblGrid>
         <w:gridCol w:w="1698"/>
         <w:gridCol w:w="1358"/>
-        <w:gridCol w:w="1383"/>
-        <w:gridCol w:w="1440"/>
+        <w:gridCol w:w="1272"/>
+        <w:gridCol w:w="1415"/>
         <w:gridCol w:w="2785"/>
         <w:gridCol w:w="2705"/>
-        <w:gridCol w:w="1627"/>
+        <w:gridCol w:w="1763"/>
       </w:tblGrid>
       <w:tr>
         <w:trPr>
@@ -125,8 +125,16 @@
               <w:rPr>
                 <w:lang w:val="it-IT"/>
               </w:rPr>
-              <w:t>Yannick Berker</w:t>
-            </w:r>
+              <w:t xml:space="preserve">Yannick </w:t>
+            </w:r>
+            <w:proofErr w:type="spellStart"/>
+            <w:r>
+              <w:rPr>
+                <w:lang w:val="it-IT"/>
+              </w:rPr>
+              <w:t>Berker</w:t>
+            </w:r>
+            <w:proofErr w:type="spellEnd"/>
           </w:p>
         </w:tc>
         <w:tc>
@@ -226,7 +234,21 @@
               <w:rPr>
                 <w:lang w:val="it-IT"/>
               </w:rPr>
-              <w:t>Paolo Bizzozero, Raphael Flepp, E</w:t>
+              <w:t xml:space="preserve">Paolo Bizzozero, Raphael </w:t>
+            </w:r>
+            <w:proofErr w:type="spellStart"/>
+            <w:r>
+              <w:rPr>
+                <w:lang w:val="it-IT"/>
+              </w:rPr>
+              <w:t>Flepp</w:t>
+            </w:r>
+            <w:proofErr w:type="spellEnd"/>
+            <w:r>
+              <w:rPr>
+                <w:lang w:val="it-IT"/>
+              </w:rPr>
+              <w:t>, E</w:t>
             </w:r>
             <w:r>
               <w:rPr>
@@ -379,8 +401,13 @@
           </w:tcPr>
           <w:p>
             <w:r>
-              <w:t>Tournament design, uncompetitive/unnecessary  games</w:t>
-            </w:r>
+              <w:t>Tournament design, uncompetitive/</w:t>
+            </w:r>
+            <w:proofErr w:type="gramStart"/>
+            <w:r>
+              <w:t>unnecessary  games</w:t>
+            </w:r>
+            <w:proofErr w:type="gramEnd"/>
           </w:p>
         </w:tc>
         <w:tc>
@@ -516,11 +543,11 @@
           <w:p/>
           <w:p>
             <w:r>
-              <w:t xml:space="preserve">Suspense, surprise, and shock all </w:t>
+              <w:t xml:space="preserve">Suspense, surprise, and shock all contribute to </w:t>
             </w:r>
             <w:r>
               <w:lastRenderedPageBreak/>
-              <w:t xml:space="preserve">contribute to demand for broadcast. </w:t>
+              <w:t xml:space="preserve">demand for broadcast. </w:t>
             </w:r>
           </w:p>
           <w:p/>
@@ -557,12 +584,28 @@
                 <w:lang w:val="nb-NO"/>
               </w:rPr>
             </w:pPr>
+            <w:proofErr w:type="spellStart"/>
             <w:r>
               <w:rPr>
                 <w:lang w:val="nb-NO"/>
               </w:rPr>
-              <w:t>Jerey Ely</w:t>
-            </w:r>
+              <w:t>Jerey</w:t>
+            </w:r>
+            <w:proofErr w:type="spellEnd"/>
+            <w:r>
+              <w:rPr>
+                <w:lang w:val="nb-NO"/>
+              </w:rPr>
+              <w:t xml:space="preserve"> </w:t>
+            </w:r>
+            <w:proofErr w:type="spellStart"/>
+            <w:r>
+              <w:rPr>
+                <w:lang w:val="nb-NO"/>
+              </w:rPr>
+              <w:t>Ely</w:t>
+            </w:r>
+            <w:proofErr w:type="spellEnd"/>
           </w:p>
           <w:p>
             <w:pPr>
@@ -574,8 +617,16 @@
               <w:rPr>
                 <w:lang w:val="nb-NO"/>
               </w:rPr>
-              <w:t>Alexander Frankel</w:t>
-            </w:r>
+              <w:t xml:space="preserve">Alexander </w:t>
+            </w:r>
+            <w:proofErr w:type="spellStart"/>
+            <w:r>
+              <w:rPr>
+                <w:lang w:val="nb-NO"/>
+              </w:rPr>
+              <w:t>Frankel</w:t>
+            </w:r>
+            <w:proofErr w:type="spellEnd"/>
           </w:p>
           <w:p>
             <w:pPr>
@@ -587,8 +638,16 @@
               <w:rPr>
                 <w:lang w:val="nb-NO"/>
               </w:rPr>
-              <w:t>Emir Kamenica</w:t>
-            </w:r>
+              <w:t xml:space="preserve">Emir </w:t>
+            </w:r>
+            <w:proofErr w:type="spellStart"/>
+            <w:r>
+              <w:rPr>
+                <w:lang w:val="nb-NO"/>
+              </w:rPr>
+              <w:t>Kamenica</w:t>
+            </w:r>
+            <w:proofErr w:type="spellEnd"/>
           </w:p>
         </w:tc>
         <w:tc>
@@ -623,7 +682,49 @@
               <w:rPr>
                 <w:lang w:val="nb-NO"/>
               </w:rPr>
-              <w:t xml:space="preserve">Journal of Political Economy </w:t>
+              <w:t xml:space="preserve">Journal </w:t>
+            </w:r>
+            <w:proofErr w:type="spellStart"/>
+            <w:r>
+              <w:rPr>
+                <w:lang w:val="nb-NO"/>
+              </w:rPr>
+              <w:t>of</w:t>
+            </w:r>
+            <w:proofErr w:type="spellEnd"/>
+            <w:r>
+              <w:rPr>
+                <w:lang w:val="nb-NO"/>
+              </w:rPr>
+              <w:t xml:space="preserve"> </w:t>
+            </w:r>
+            <w:proofErr w:type="spellStart"/>
+            <w:r>
+              <w:rPr>
+                <w:lang w:val="nb-NO"/>
+              </w:rPr>
+              <w:t>Political</w:t>
+            </w:r>
+            <w:proofErr w:type="spellEnd"/>
+            <w:r>
+              <w:rPr>
+                <w:lang w:val="nb-NO"/>
+              </w:rPr>
+              <w:t xml:space="preserve"> </w:t>
+            </w:r>
+            <w:proofErr w:type="spellStart"/>
+            <w:r>
+              <w:rPr>
+                <w:lang w:val="nb-NO"/>
+              </w:rPr>
+              <w:t>Economy</w:t>
+            </w:r>
+            <w:proofErr w:type="spellEnd"/>
+            <w:r>
+              <w:rPr>
+                <w:lang w:val="nb-NO"/>
+              </w:rPr>
+              <w:t xml:space="preserve"> </w:t>
             </w:r>
           </w:p>
         </w:tc>
@@ -697,7 +798,21 @@
               <w:rPr>
                 <w:lang w:val="en-GB"/>
               </w:rPr>
-              <w:t>Kevin Alavy, Alison Gaskell, Stephanie Leach, and Stefan Szymanski</w:t>
+              <w:t xml:space="preserve">Kevin </w:t>
+            </w:r>
+            <w:proofErr w:type="spellStart"/>
+            <w:r>
+              <w:rPr>
+                <w:lang w:val="en-GB"/>
+              </w:rPr>
+              <w:t>Alavy</w:t>
+            </w:r>
+            <w:proofErr w:type="spellEnd"/>
+            <w:r>
+              <w:rPr>
+                <w:lang w:val="en-GB"/>
+              </w:rPr>
+              <w:t>, Alison Gaskell, Stephanie Leach, and Stefan Szymanski</w:t>
             </w:r>
           </w:p>
         </w:tc>
@@ -843,8 +958,16 @@
               <w:rPr>
                 <w:lang w:val="en-GB"/>
               </w:rPr>
-              <w:t>Dennis Wesselbaum</w:t>
-            </w:r>
+              <w:t xml:space="preserve">Dennis </w:t>
+            </w:r>
+            <w:proofErr w:type="spellStart"/>
+            <w:r>
+              <w:rPr>
+                <w:lang w:val="en-GB"/>
+              </w:rPr>
+              <w:t>Wesselbaum</w:t>
+            </w:r>
+            <w:proofErr w:type="spellEnd"/>
           </w:p>
         </w:tc>
         <w:tc>
@@ -911,11 +1034,163 @@
             <w:tcW w:w="699" w:type="pct"/>
           </w:tcPr>
           <w:p/>
+        </w:tc>
+      </w:tr>
+      <w:tr>
+        <w:trPr>
+          <w:trHeight w:val="2100"/>
+        </w:trPr>
+        <w:tc>
+          <w:tcPr>
+            <w:tcW w:w="698" w:type="pct"/>
+          </w:tcPr>
+          <w:p>
+            <w:r>
+              <w:t>Increasing competitiveness by imbalanced groups:</w:t>
+            </w:r>
+          </w:p>
+          <w:p>
+            <w:r>
+              <w:t>The example of the 48-team FIFA World Cup</w:t>
+            </w:r>
+          </w:p>
+        </w:tc>
+        <w:tc>
+          <w:tcPr>
+            <w:tcW w:w="698" w:type="pct"/>
+          </w:tcPr>
+          <w:p>
+            <w:pPr>
+              <w:rPr>
+                <w:lang w:val="en-GB"/>
+              </w:rPr>
+            </w:pPr>
+            <w:r>
+              <w:rPr>
+                <w:lang w:val="en-GB"/>
+              </w:rPr>
+              <w:t>L</w:t>
+            </w:r>
+            <w:r>
+              <w:rPr>
+                <w:lang w:val="en-GB"/>
+              </w:rPr>
+              <w:t xml:space="preserve">aszlo Csató, Andras </w:t>
+            </w:r>
+            <w:r>
+              <w:rPr>
+                <w:lang w:val="en-GB"/>
+              </w:rPr>
+              <w:t>Gyimesi</w:t>
+            </w:r>
+          </w:p>
+        </w:tc>
+        <w:tc>
+          <w:tcPr>
+            <w:tcW w:w="698" w:type="pct"/>
+          </w:tcPr>
+          <w:p>
+            <w:pPr>
+              <w:rPr>
+                <w:lang w:val="en-GB"/>
+              </w:rPr>
+            </w:pPr>
+            <w:r>
+              <w:rPr>
+                <w:lang w:val="en-GB"/>
+              </w:rPr>
+              <w:t>2025</w:t>
+            </w:r>
+          </w:p>
+        </w:tc>
+        <w:tc>
+          <w:tcPr>
+            <w:tcW w:w="698" w:type="pct"/>
+          </w:tcPr>
+          <w:p>
+            <w:pPr>
+              <w:rPr>
+                <w:lang w:val="en-GB"/>
+              </w:rPr>
+            </w:pPr>
+          </w:p>
+        </w:tc>
+        <w:tc>
+          <w:tcPr>
+            <w:tcW w:w="810" w:type="pct"/>
+          </w:tcPr>
+          <w:p>
+            <w:r>
+              <w:t>Csato2025imbalanced</w:t>
+            </w:r>
+          </w:p>
+        </w:tc>
+        <w:tc>
+          <w:tcPr>
+            <w:tcW w:w="698" w:type="pct"/>
+          </w:tcPr>
+          <w:p>
+            <w:r>
+              <w:t>OR in sports; fairness; FIFA World Cup; simulation; tournament design</w:t>
+            </w:r>
+          </w:p>
+        </w:tc>
+        <w:tc>
+          <w:tcPr>
+            <w:tcW w:w="699" w:type="pct"/>
+          </w:tcPr>
+          <w:p>
+            <w:pPr>
+              <w:pStyle w:val="NormalWeb"/>
+            </w:pPr>
+            <w:r>
+              <w:t xml:space="preserve">This paper addresses the problem of </w:t>
+            </w:r>
+            <w:r>
+              <w:rPr>
+                <w:rStyle w:val="Strong"/>
+              </w:rPr>
+              <w:t>stateless (non-competitive) matches</w:t>
+            </w:r>
+            <w:r>
+              <w:t xml:space="preserve"> in international football tournaments, particularly under the newly approved format for the 2026 FIFA World Cup. It highlights how such matches—where teams have already qualified or been eliminated—can undermine fairness and viewer interest. The authors </w:t>
+            </w:r>
+            <w:r>
+              <w:lastRenderedPageBreak/>
+              <w:t xml:space="preserve">propose a </w:t>
+            </w:r>
+            <w:r>
+              <w:rPr>
+                <w:rStyle w:val="Strong"/>
+              </w:rPr>
+              <w:t>novel weighting scheme</w:t>
+            </w:r>
+            <w:r>
+              <w:t xml:space="preserve"> to evaluate the cost of stateless matches, taking into account team strength and tournament context. They show that by </w:t>
+            </w:r>
+            <w:r>
+              <w:rPr>
+                <w:rStyle w:val="Strong"/>
+              </w:rPr>
+              <w:t>intentionally creating imbalanced groups</w:t>
+            </w:r>
+            <w:r>
+              <w:t xml:space="preserve"> during the draw, the tournament design can reduce the number of stateless matches, especially for top teams, while increasing uncertainty and competitiveness in later stages.</w:t>
+            </w:r>
+          </w:p>
+          <w:p>
+            <w:pPr>
+              <w:rPr>
+                <w:lang w:val="en-GB"/>
+              </w:rPr>
+            </w:pPr>
+          </w:p>
         </w:tc>
       </w:tr>
     </w:tbl>
     <w:p>
       <w:r>
+        <w:lastRenderedPageBreak/>
         <w:br w:type="page"/>
       </w:r>
     </w:p>
@@ -951,13 +1226,21 @@
         </w:numPr>
       </w:pPr>
       <w:r>
-        <w:t>bizzozero2016importance</w:t>
+        <w:t>bizzozero2016</w:t>
+      </w:r>
+      <w:proofErr w:type="gramStart"/>
+      <w:r>
+        <w:t>importance</w:t>
       </w:r>
       <w:r>
         <w:t xml:space="preserve"> </w:t>
       </w:r>
       <w:r>
-        <w:t xml:space="preserve">: feeling of excitement or anxiety while waiting </w:t>
+        <w:t>:</w:t>
+      </w:r>
+      <w:proofErr w:type="gramEnd"/>
+      <w:r>
+        <w:t xml:space="preserve"> feeling of excitement or anxiety while waiting </w:t>
       </w:r>
       <w:r>
         <w:t>f</w:t>
@@ -2513,6 +2796,36 @@
       <w:szCs w:val="20"/>
     </w:rPr>
   </w:style>
+  <w:style w:type="paragraph" w:styleId="NormalWeb">
+    <w:name w:val="Normal (Web)"/>
+    <w:basedOn w:val="Normal"/>
+    <w:uiPriority w:val="99"/>
+    <w:semiHidden/>
+    <w:unhideWhenUsed/>
+    <w:rsid w:val="00194D0F"/>
+    <w:pPr>
+      <w:spacing w:before="100" w:beforeAutospacing="1" w:after="100" w:afterAutospacing="1" w:line="240" w:lineRule="auto"/>
+    </w:pPr>
+    <w:rPr>
+      <w:rFonts w:ascii="Times New Roman" w:eastAsia="Times New Roman" w:hAnsi="Times New Roman" w:cs="Times New Roman"/>
+      <w:kern w:val="0"/>
+      <w:sz w:val="24"/>
+      <w:szCs w:val="24"/>
+      <w:lang w:val="en-GB" w:eastAsia="en-GB"/>
+      <w14:ligatures w14:val="none"/>
+    </w:rPr>
+  </w:style>
+  <w:style w:type="character" w:styleId="Strong">
+    <w:name w:val="Strong"/>
+    <w:basedOn w:val="DefaultParagraphFont"/>
+    <w:uiPriority w:val="22"/>
+    <w:qFormat/>
+    <w:rsid w:val="00194D0F"/>
+    <w:rPr>
+      <w:b/>
+      <w:bCs/>
+    </w:rPr>
+  </w:style>
 </w:styles>
 </file>
 
@@ -2809,4 +3122,16 @@
     </a:ext>
   </a:extLst>
 </a:theme>
+</file>
+
+<file path=customXml/item1.xml><?xml version="1.0" encoding="utf-8"?>
+<b:Sources xmlns:b="http://schemas.openxmlformats.org/officeDocument/2006/bibliography" xmlns="http://schemas.openxmlformats.org/officeDocument/2006/bibliography" SelectedStyle="\APASixthEditionOfficeOnline.xsl" StyleName="APA" Version="6"/>
+</file>
+
+<file path=customXml/itemProps1.xml><?xml version="1.0" encoding="utf-8"?>
+<ds:datastoreItem xmlns:ds="http://schemas.openxmlformats.org/officeDocument/2006/customXml" ds:itemID="{182F24A6-5EE4-4D2B-9456-72FA5C7C9E06}">
+  <ds:schemaRefs>
+    <ds:schemaRef ds:uri="http://schemas.openxmlformats.org/officeDocument/2006/bibliography"/>
+  </ds:schemaRefs>
+</ds:datastoreItem>
 </file>
</xml_diff>